<commit_message>
Documentação de Requisitos atualizada e Layout
</commit_message>
<xml_diff>
--- a/Documentacao/Documentação de Requisitos.docx
+++ b/Documentacao/Documentação de Requisitos.docx
@@ -268,9 +268,6 @@
                           </w:rPr>
                           <w:alias w:val="Autor"/>
                           <w:id w:val="15866544"/>
-                          <w:placeholder>
-                            <w:docPart w:val="CC8117A351F94E3BA49536A8F0FAA9B0"/>
-                          </w:placeholder>
                           <w:dataBinding w:prefixMappings="xmlns:ns0='http://schemas.openxmlformats.org/package/2006/metadata/core-properties' xmlns:ns1='http://purl.org/dc/elements/1.1/'" w:xpath="/ns0:coreProperties[1]/ns1:creator[1]" w:storeItemID="{6C3C8BC8-F283-45AE-878A-BAB7291924A1}"/>
                           <w:text/>
                         </w:sdtPr>
@@ -1290,9 +1287,9 @@
         </w:rPr>
         <w:drawing>
           <wp:inline distT="0" distB="0" distL="0" distR="0">
-            <wp:extent cx="3717713" cy="2506133"/>
+            <wp:extent cx="3819181" cy="4009813"/>
             <wp:effectExtent l="19050" t="0" r="0" b="0"/>
-            <wp:docPr id="1" name="Imagem 0" descr="Caso de Uso.png"/>
+            <wp:docPr id="11" name="Imagem 10" descr="Caso de Uso.png"/>
             <wp:cNvGraphicFramePr>
               <a:graphicFrameLocks xmlns:a="http://schemas.openxmlformats.org/drawingml/2006/main" noChangeAspect="1"/>
             </wp:cNvGraphicFramePr>
@@ -1305,7 +1302,6 @@
                   </pic:nvPicPr>
                   <pic:blipFill>
                     <a:blip r:embed="rId8"/>
-                    <a:srcRect l="9302" t="6785" r="21880" b="36163"/>
                     <a:stretch>
                       <a:fillRect/>
                     </a:stretch>
@@ -1313,7 +1309,7 @@
                   <pic:spPr>
                     <a:xfrm>
                       <a:off x="0" y="0"/>
-                      <a:ext cx="3717713" cy="2506133"/>
+                      <a:ext cx="3820542" cy="4011242"/>
                     </a:xfrm>
                     <a:prstGeom prst="rect">
                       <a:avLst/>
@@ -1694,6 +1690,7 @@
           <w:b/>
           <w:u w:val="single"/>
         </w:rPr>
+        <w:lastRenderedPageBreak/>
         <w:t>Cenário Alternativo:</w:t>
       </w:r>
     </w:p>
@@ -1797,7 +1794,6 @@
                 <w:b/>
                 <w:sz w:val="28"/>
               </w:rPr>
-              <w:lastRenderedPageBreak/>
               <w:t>Diagrama de Classe</w:t>
             </w:r>
           </w:p>
@@ -1813,9 +1809,9 @@
         </w:rPr>
         <w:drawing>
           <wp:inline distT="0" distB="0" distL="0" distR="0">
-            <wp:extent cx="3688927" cy="1762479"/>
-            <wp:effectExtent l="19050" t="0" r="6773" b="0"/>
-            <wp:docPr id="2" name="Imagem 1" descr="Classes.png"/>
+            <wp:extent cx="3543723" cy="3496376"/>
+            <wp:effectExtent l="19050" t="0" r="0" b="0"/>
+            <wp:docPr id="10" name="Imagem 9" descr="Classe.png"/>
             <wp:cNvGraphicFramePr>
               <a:graphicFrameLocks xmlns:a="http://schemas.openxmlformats.org/drawingml/2006/main" noChangeAspect="1"/>
             </wp:cNvGraphicFramePr>
@@ -1823,12 +1819,11 @@
               <a:graphicData uri="http://schemas.openxmlformats.org/drawingml/2006/picture">
                 <pic:pic xmlns:pic="http://schemas.openxmlformats.org/drawingml/2006/picture">
                   <pic:nvPicPr>
-                    <pic:cNvPr id="0" name="Classes.png"/>
+                    <pic:cNvPr id="0" name="Classe.png"/>
                     <pic:cNvPicPr/>
                   </pic:nvPicPr>
                   <pic:blipFill>
                     <a:blip r:embed="rId9"/>
-                    <a:srcRect l="6421" t="11527" r="25214" b="50979"/>
                     <a:stretch>
                       <a:fillRect/>
                     </a:stretch>
@@ -1836,7 +1831,7 @@
                   <pic:spPr>
                     <a:xfrm>
                       <a:off x="0" y="0"/>
-                      <a:ext cx="3688927" cy="1762479"/>
+                      <a:ext cx="3548088" cy="3500683"/>
                     </a:xfrm>
                     <a:prstGeom prst="rect">
                       <a:avLst/>
@@ -1848,307 +1843,6 @@
           </wp:inline>
         </w:drawing>
       </w:r>
-    </w:p>
-    <w:p>
-      <w:pPr>
-        <w:rPr>
-          <w:b/>
-        </w:rPr>
-      </w:pPr>
-    </w:p>
-    <w:p>
-      <w:pPr>
-        <w:rPr>
-          <w:b/>
-        </w:rPr>
-      </w:pPr>
-    </w:p>
-    <w:p>
-      <w:pPr>
-        <w:rPr>
-          <w:b/>
-        </w:rPr>
-      </w:pPr>
-    </w:p>
-    <w:p>
-      <w:pPr>
-        <w:rPr>
-          <w:b/>
-        </w:rPr>
-      </w:pPr>
-    </w:p>
-    <w:p>
-      <w:pPr>
-        <w:rPr>
-          <w:b/>
-        </w:rPr>
-      </w:pPr>
-    </w:p>
-    <w:p>
-      <w:pPr>
-        <w:rPr>
-          <w:b/>
-        </w:rPr>
-      </w:pPr>
-    </w:p>
-    <w:p>
-      <w:pPr>
-        <w:rPr>
-          <w:b/>
-        </w:rPr>
-      </w:pPr>
-    </w:p>
-    <w:p>
-      <w:pPr>
-        <w:rPr>
-          <w:b/>
-        </w:rPr>
-      </w:pPr>
-    </w:p>
-    <w:p>
-      <w:pPr>
-        <w:rPr>
-          <w:b/>
-        </w:rPr>
-      </w:pPr>
-    </w:p>
-    <w:p>
-      <w:pPr>
-        <w:rPr>
-          <w:b/>
-        </w:rPr>
-      </w:pPr>
-    </w:p>
-    <w:p>
-      <w:pPr>
-        <w:rPr>
-          <w:b/>
-        </w:rPr>
-      </w:pPr>
-    </w:p>
-    <w:p>
-      <w:pPr>
-        <w:rPr>
-          <w:b/>
-        </w:rPr>
-      </w:pPr>
-    </w:p>
-    <w:p>
-      <w:pPr>
-        <w:rPr>
-          <w:b/>
-        </w:rPr>
-      </w:pPr>
-    </w:p>
-    <w:p>
-      <w:pPr>
-        <w:rPr>
-          <w:b/>
-        </w:rPr>
-      </w:pPr>
-    </w:p>
-    <w:p>
-      <w:pPr>
-        <w:rPr>
-          <w:b/>
-        </w:rPr>
-      </w:pPr>
-    </w:p>
-    <w:p>
-      <w:pPr>
-        <w:rPr>
-          <w:b/>
-        </w:rPr>
-      </w:pPr>
-    </w:p>
-    <w:p>
-      <w:pPr>
-        <w:rPr>
-          <w:b/>
-        </w:rPr>
-      </w:pPr>
-    </w:p>
-    <w:p>
-      <w:pPr>
-        <w:rPr>
-          <w:b/>
-        </w:rPr>
-      </w:pPr>
-    </w:p>
-    <w:p>
-      <w:pPr>
-        <w:rPr>
-          <w:b/>
-        </w:rPr>
-      </w:pPr>
-    </w:p>
-    <w:p>
-      <w:pPr>
-        <w:rPr>
-          <w:b/>
-        </w:rPr>
-      </w:pPr>
-    </w:p>
-    <w:p>
-      <w:pPr>
-        <w:rPr>
-          <w:b/>
-        </w:rPr>
-      </w:pPr>
-    </w:p>
-    <w:p>
-      <w:pPr>
-        <w:rPr>
-          <w:b/>
-        </w:rPr>
-      </w:pPr>
-    </w:p>
-    <w:p>
-      <w:pPr>
-        <w:rPr>
-          <w:b/>
-        </w:rPr>
-      </w:pPr>
-    </w:p>
-    <w:p>
-      <w:pPr>
-        <w:rPr>
-          <w:b/>
-        </w:rPr>
-      </w:pPr>
-    </w:p>
-    <w:p>
-      <w:pPr>
-        <w:rPr>
-          <w:b/>
-        </w:rPr>
-      </w:pPr>
-    </w:p>
-    <w:p>
-      <w:pPr>
-        <w:rPr>
-          <w:b/>
-        </w:rPr>
-      </w:pPr>
-    </w:p>
-    <w:p>
-      <w:pPr>
-        <w:rPr>
-          <w:b/>
-        </w:rPr>
-      </w:pPr>
-    </w:p>
-    <w:p>
-      <w:pPr>
-        <w:rPr>
-          <w:b/>
-        </w:rPr>
-      </w:pPr>
-    </w:p>
-    <w:p>
-      <w:pPr>
-        <w:rPr>
-          <w:b/>
-        </w:rPr>
-      </w:pPr>
-    </w:p>
-    <w:p>
-      <w:pPr>
-        <w:rPr>
-          <w:b/>
-        </w:rPr>
-      </w:pPr>
-    </w:p>
-    <w:p>
-      <w:pPr>
-        <w:rPr>
-          <w:b/>
-        </w:rPr>
-      </w:pPr>
-    </w:p>
-    <w:p>
-      <w:pPr>
-        <w:rPr>
-          <w:b/>
-        </w:rPr>
-      </w:pPr>
-    </w:p>
-    <w:p>
-      <w:pPr>
-        <w:rPr>
-          <w:b/>
-        </w:rPr>
-      </w:pPr>
-    </w:p>
-    <w:p>
-      <w:pPr>
-        <w:rPr>
-          <w:b/>
-        </w:rPr>
-      </w:pPr>
-    </w:p>
-    <w:p>
-      <w:pPr>
-        <w:rPr>
-          <w:b/>
-        </w:rPr>
-      </w:pPr>
-    </w:p>
-    <w:p>
-      <w:pPr>
-        <w:rPr>
-          <w:b/>
-        </w:rPr>
-      </w:pPr>
-    </w:p>
-    <w:p>
-      <w:pPr>
-        <w:rPr>
-          <w:b/>
-        </w:rPr>
-      </w:pPr>
-    </w:p>
-    <w:p>
-      <w:pPr>
-        <w:rPr>
-          <w:b/>
-        </w:rPr>
-      </w:pPr>
-    </w:p>
-    <w:p>
-      <w:pPr>
-        <w:rPr>
-          <w:b/>
-        </w:rPr>
-      </w:pPr>
-    </w:p>
-    <w:p>
-      <w:pPr>
-        <w:rPr>
-          <w:b/>
-        </w:rPr>
-      </w:pPr>
-    </w:p>
-    <w:p>
-      <w:pPr>
-        <w:rPr>
-          <w:b/>
-        </w:rPr>
-      </w:pPr>
-    </w:p>
-    <w:p>
-      <w:pPr>
-        <w:rPr>
-          <w:b/>
-        </w:rPr>
-      </w:pPr>
-    </w:p>
-    <w:p>
-      <w:pPr>
-        <w:rPr>
-          <w:b/>
-        </w:rPr>
-      </w:pPr>
     </w:p>
     <w:p>
       <w:pPr>
@@ -2212,6 +1906,149 @@
         </w:rPr>
       </w:pPr>
       <w:r>
+        <w:rPr>
+          <w:b/>
+          <w:sz w:val="28"/>
+        </w:rPr>
+        <w:t>Realizar Login</w:t>
+      </w:r>
+    </w:p>
+    <w:p>
+      <w:pPr>
+        <w:ind w:left="360"/>
+        <w:rPr>
+          <w:b/>
+          <w:sz w:val="28"/>
+        </w:rPr>
+      </w:pPr>
+      <w:r>
+        <w:rPr>
+          <w:b/>
+          <w:noProof/>
+          <w:sz w:val="28"/>
+          <w:lang w:eastAsia="pt-BR"/>
+        </w:rPr>
+        <w:drawing>
+          <wp:inline distT="0" distB="0" distL="0" distR="0">
+            <wp:extent cx="2337145" cy="1767840"/>
+            <wp:effectExtent l="19050" t="0" r="6005" b="0"/>
+            <wp:docPr id="8" name="Imagem 7" descr="Realizar Login.png"/>
+            <wp:cNvGraphicFramePr>
+              <a:graphicFrameLocks xmlns:a="http://schemas.openxmlformats.org/drawingml/2006/main" noChangeAspect="1"/>
+            </wp:cNvGraphicFramePr>
+            <a:graphic xmlns:a="http://schemas.openxmlformats.org/drawingml/2006/main">
+              <a:graphicData uri="http://schemas.openxmlformats.org/drawingml/2006/picture">
+                <pic:pic xmlns:pic="http://schemas.openxmlformats.org/drawingml/2006/picture">
+                  <pic:nvPicPr>
+                    <pic:cNvPr id="0" name="Realizar Login.png"/>
+                    <pic:cNvPicPr/>
+                  </pic:nvPicPr>
+                  <pic:blipFill>
+                    <a:blip r:embed="rId10"/>
+                    <a:stretch>
+                      <a:fillRect/>
+                    </a:stretch>
+                  </pic:blipFill>
+                  <pic:spPr>
+                    <a:xfrm>
+                      <a:off x="0" y="0"/>
+                      <a:ext cx="2336265" cy="1767174"/>
+                    </a:xfrm>
+                    <a:prstGeom prst="rect">
+                      <a:avLst/>
+                    </a:prstGeom>
+                  </pic:spPr>
+                </pic:pic>
+              </a:graphicData>
+            </a:graphic>
+          </wp:inline>
+        </w:drawing>
+      </w:r>
+    </w:p>
+    <w:p>
+      <w:pPr>
+        <w:ind w:left="360"/>
+        <w:rPr>
+          <w:b/>
+          <w:sz w:val="28"/>
+        </w:rPr>
+      </w:pPr>
+    </w:p>
+    <w:p>
+      <w:pPr>
+        <w:ind w:left="360"/>
+        <w:rPr>
+          <w:b/>
+          <w:sz w:val="28"/>
+        </w:rPr>
+      </w:pPr>
+    </w:p>
+    <w:p>
+      <w:pPr>
+        <w:ind w:left="360"/>
+        <w:rPr>
+          <w:b/>
+          <w:sz w:val="28"/>
+        </w:rPr>
+      </w:pPr>
+    </w:p>
+    <w:p>
+      <w:pPr>
+        <w:ind w:left="360"/>
+        <w:rPr>
+          <w:b/>
+          <w:sz w:val="28"/>
+        </w:rPr>
+      </w:pPr>
+    </w:p>
+    <w:p>
+      <w:pPr>
+        <w:ind w:left="360"/>
+        <w:rPr>
+          <w:b/>
+          <w:sz w:val="28"/>
+        </w:rPr>
+      </w:pPr>
+    </w:p>
+    <w:p>
+      <w:pPr>
+        <w:ind w:left="360"/>
+        <w:rPr>
+          <w:b/>
+          <w:sz w:val="28"/>
+        </w:rPr>
+      </w:pPr>
+    </w:p>
+    <w:p>
+      <w:pPr>
+        <w:ind w:left="360"/>
+        <w:rPr>
+          <w:b/>
+          <w:sz w:val="28"/>
+        </w:rPr>
+      </w:pPr>
+      <w:r>
+        <w:rPr>
+          <w:b/>
+          <w:sz w:val="28"/>
+        </w:rPr>
+        <w:lastRenderedPageBreak/>
+        <w:t>Cadastrar Equipamento</w:t>
+      </w:r>
+    </w:p>
+    <w:p>
+      <w:pPr>
+        <w:ind w:left="360"/>
+        <w:rPr>
+          <w:b/>
+          <w:sz w:val="28"/>
+        </w:rPr>
+      </w:pPr>
+      <w:r>
+        <w:rPr>
+          <w:noProof/>
+          <w:lang w:eastAsia="pt-BR"/>
+        </w:rPr>
         <w:drawing>
           <wp:inline distT="0" distB="0" distL="0" distR="0">
             <wp:extent cx="5548630" cy="3339253"/>
@@ -2228,7 +2065,7 @@
                     <pic:cNvPicPr/>
                   </pic:nvPicPr>
                   <pic:blipFill>
-                    <a:blip r:embed="rId10"/>
+                    <a:blip r:embed="rId11"/>
                     <a:srcRect l="2051" t="8742" r="3535" b="22897"/>
                     <a:stretch>
                       <a:fillRect/>
@@ -2268,9 +2105,29 @@
         </w:rPr>
       </w:pPr>
       <w:r>
+        <w:rPr>
+          <w:b/>
+          <w:sz w:val="28"/>
+        </w:rPr>
+        <w:t>Registrar Empréstimo</w:t>
+      </w:r>
+    </w:p>
+    <w:p>
+      <w:pPr>
+        <w:ind w:left="360"/>
+        <w:rPr>
+          <w:b/>
+          <w:sz w:val="28"/>
+        </w:rPr>
+      </w:pPr>
+      <w:r>
+        <w:rPr>
+          <w:noProof/>
+          <w:lang w:eastAsia="pt-BR"/>
+        </w:rPr>
         <w:drawing>
           <wp:inline distT="0" distB="0" distL="0" distR="0">
-            <wp:extent cx="5275731" cy="4947549"/>
+            <wp:extent cx="5276427" cy="4138507"/>
             <wp:effectExtent l="0" t="0" r="0" b="0"/>
             <wp:docPr id="4" name="Imagem 3" descr="Realizar Empréstimo.png"/>
             <wp:cNvGraphicFramePr>
@@ -2284,7 +2141,8 @@
                     <pic:cNvPicPr/>
                   </pic:nvPicPr>
                   <pic:blipFill>
-                    <a:blip r:embed="rId11"/>
+                    <a:blip r:embed="rId12"/>
+                    <a:srcRect b="16301"/>
                     <a:stretch>
                       <a:fillRect/>
                     </a:stretch>
@@ -2292,7 +2150,7 @@
                   <pic:spPr>
                     <a:xfrm>
                       <a:off x="0" y="0"/>
-                      <a:ext cx="5276483" cy="4948254"/>
+                      <a:ext cx="5276427" cy="4138507"/>
                     </a:xfrm>
                     <a:prstGeom prst="rect">
                       <a:avLst/>
@@ -2313,12 +2171,65 @@
           <w:sz w:val="28"/>
         </w:rPr>
       </w:pPr>
-      <w:r>
+    </w:p>
+    <w:p>
+      <w:pPr>
+        <w:ind w:left="360"/>
         <w:rPr>
           <w:b/>
           <w:sz w:val="28"/>
         </w:rPr>
-        <w:lastRenderedPageBreak/>
+      </w:pPr>
+    </w:p>
+    <w:p>
+      <w:pPr>
+        <w:ind w:left="360"/>
+        <w:rPr>
+          <w:b/>
+          <w:sz w:val="28"/>
+        </w:rPr>
+      </w:pPr>
+    </w:p>
+    <w:p>
+      <w:pPr>
+        <w:ind w:left="360"/>
+        <w:rPr>
+          <w:b/>
+          <w:sz w:val="28"/>
+        </w:rPr>
+      </w:pPr>
+    </w:p>
+    <w:p>
+      <w:pPr>
+        <w:ind w:left="360"/>
+        <w:rPr>
+          <w:b/>
+          <w:sz w:val="28"/>
+        </w:rPr>
+      </w:pPr>
+    </w:p>
+    <w:p>
+      <w:pPr>
+        <w:ind w:left="360"/>
+        <w:rPr>
+          <w:b/>
+          <w:sz w:val="28"/>
+        </w:rPr>
+      </w:pPr>
+    </w:p>
+    <w:p>
+      <w:pPr>
+        <w:ind w:left="360"/>
+        <w:rPr>
+          <w:b/>
+          <w:sz w:val="28"/>
+        </w:rPr>
+      </w:pPr>
+      <w:r>
+        <w:rPr>
+          <w:b/>
+          <w:sz w:val="28"/>
+        </w:rPr>
         <w:t>Padrões:</w:t>
       </w:r>
     </w:p>
@@ -3699,39 +3610,6 @@
         </w:p>
       </w:docPartBody>
     </w:docPart>
-    <w:docPart>
-      <w:docPartPr>
-        <w:name w:val="E9CCC697D9D74DAA91E6ED86F49CFBB7"/>
-        <w:category>
-          <w:name w:val="Geral"/>
-          <w:gallery w:val="placeholder"/>
-        </w:category>
-        <w:types>
-          <w:type w:val="bbPlcHdr"/>
-        </w:types>
-        <w:behaviors>
-          <w:behavior w:val="content"/>
-        </w:behaviors>
-        <w:guid w:val="{57F16AB4-AF1E-4634-82B5-000FC71FA8B6}"/>
-      </w:docPartPr>
-      <w:docPartBody>
-        <w:p>
-          <w:pPr>
-            <w:pStyle w:val="E9CCC697D9D74DAA91E6ED86F49CFBB7"/>
-          </w:pPr>
-          <w:r>
-            <w:rPr>
-              <w:b/>
-              <w:bCs/>
-              <w:color w:val="4F81BD" w:themeColor="accent1"/>
-              <w:sz w:val="40"/>
-              <w:szCs w:val="40"/>
-            </w:rPr>
-            <w:t>[Digite o subtítulo do documento]</w:t>
-          </w:r>
-        </w:p>
-      </w:docPartBody>
-    </w:docPart>
   </w:docParts>
 </w:glossaryDocument>
 </file>
@@ -3756,8 +3634,9 @@
     <w:panose1 w:val="020B0604030504040204"/>
     <w:charset w:val="00"/>
     <w:family w:val="swiss"/>
+    <w:notTrueType/>
     <w:pitch w:val="variable"/>
-    <w:sig w:usb0="E1002EFF" w:usb1="C000605B" w:usb2="00000029" w:usb3="00000000" w:csb0="000101FF" w:csb1="00000000"/>
+    <w:sig w:usb0="00000003" w:usb1="00000000" w:usb2="00000000" w:usb3="00000000" w:csb0="00000001" w:csb1="00000000"/>
   </w:font>
   <w:font w:name="Wingdings">
     <w:panose1 w:val="05000000000000000000"/>
@@ -3788,6 +3667,7 @@
   <w:rsids>
     <w:rsidRoot w:val="004D30ED"/>
     <w:rsid w:val="004D30ED"/>
+    <w:rsid w:val="00806304"/>
     <w:rsid w:val="00BE5534"/>
   </w:rsids>
   <m:mathPr>
@@ -3969,6 +3849,7 @@
   <w:style w:type="paragraph" w:default="1" w:styleId="Normal">
     <w:name w:val="Normal"/>
     <w:qFormat/>
+    <w:rsid w:val="00806304"/>
   </w:style>
   <w:style w:type="character" w:default="1" w:styleId="Fontepargpadro">
     <w:name w:val="Default Paragraph Font"/>

</xml_diff>